<commit_message>
Modificaciones Diagramas de Casos de Uso e Casos de uso
</commit_message>
<xml_diff>
--- a/Documentación/Casos de uso/Casos de uso Recepción.docx
+++ b/Documentación/Casos de uso/Casos de uso Recepción.docx
@@ -705,10 +705,7 @@
               <w:jc w:val="both"/>
             </w:pPr>
             <w:r>
-              <w:t xml:space="preserve">El sistema muestra </w:t>
-            </w:r>
-            <w:r>
-              <w:t>un documento HTML donde se refleja los detalles de la recepción</w:t>
+              <w:t>El sistema muestra un documento HTML donde se refleja los detalles de la recepción</w:t>
             </w:r>
           </w:p>
         </w:tc>
@@ -757,6 +754,7 @@
         <w:br w:type="page"/>
       </w:r>
     </w:p>
+    <w:p/>
     <w:tbl>
       <w:tblPr>
         <w:tblStyle w:val="Tablaconcuadrcula"/>
@@ -793,7 +791,6 @@
                 <w:b/>
                 <w:bCs/>
               </w:rPr>
-              <w:lastRenderedPageBreak/>
               <w:t>ID:</w:t>
             </w:r>
           </w:p>
@@ -816,7 +813,15 @@
                 <w:i/>
                 <w:sz w:val="24"/>
               </w:rPr>
-              <w:t>CU02_Borrar Recepción</w:t>
+              <w:t>CU02</w:t>
+            </w:r>
+            <w:r>
+              <w:rPr>
+                <w:b/>
+                <w:i/>
+                <w:sz w:val="24"/>
+              </w:rPr>
+              <w:t>_Consultar Recepción</w:t>
             </w:r>
           </w:p>
         </w:tc>
@@ -856,7 +861,7 @@
               <w:jc w:val="both"/>
             </w:pPr>
             <w:r>
-              <w:t>Manager</w:t>
+              <w:t>Manager, Empleado</w:t>
             </w:r>
           </w:p>
         </w:tc>
@@ -896,13 +901,7 @@
               <w:jc w:val="both"/>
             </w:pPr>
             <w:r>
-              <w:t>S</w:t>
-            </w:r>
-            <w:r>
-              <w:t xml:space="preserve">e requiere que el Manager esté registrado </w:t>
-            </w:r>
-            <w:r>
-              <w:t>en el sistema.</w:t>
+              <w:t>Se requiere que tanto el Manager como el empleado estén registrados en el sistema.</w:t>
             </w:r>
           </w:p>
         </w:tc>
@@ -942,16 +941,10 @@
               <w:jc w:val="both"/>
             </w:pPr>
             <w:r>
-              <w:t>El usuario en cuestión</w:t>
-            </w:r>
-            <w:r>
-              <w:t xml:space="preserve"> borra</w:t>
-            </w:r>
-            <w:r>
-              <w:t xml:space="preserve"> </w:t>
-            </w:r>
-            <w:r>
-              <w:t>una recepción</w:t>
+              <w:t>El usuario en</w:t>
+            </w:r>
+            <w:r>
+              <w:t xml:space="preserve"> cuestión consulta la recepción deseada</w:t>
             </w:r>
             <w:r>
               <w:t>.</w:t>
@@ -994,579 +987,16 @@
                 <w:sz w:val="24"/>
                 <w:szCs w:val="24"/>
               </w:rPr>
-              <w:t>02_Borrar Pedidos</w:t>
-            </w:r>
-          </w:p>
-        </w:tc>
-      </w:tr>
-      <w:tr>
-        <w:trPr>
-          <w:trHeight w:val="479"/>
-        </w:trPr>
-        <w:tc>
-          <w:tcPr>
-            <w:tcW w:w="1810" w:type="dxa"/>
-            <w:vAlign w:val="center"/>
-          </w:tcPr>
-          <w:p>
-            <w:pPr>
-              <w:jc w:val="center"/>
-            </w:pPr>
-            <w:r>
-              <w:t>1</w:t>
-            </w:r>
-          </w:p>
-        </w:tc>
-        <w:tc>
-          <w:tcPr>
-            <w:tcW w:w="7417" w:type="dxa"/>
-            <w:gridSpan w:val="2"/>
-          </w:tcPr>
-          <w:p>
-            <w:pPr>
-              <w:jc w:val="both"/>
-            </w:pPr>
-            <w:r>
-              <w:t>El sistema</w:t>
-            </w:r>
-            <w:r>
-              <w:t xml:space="preserve"> le muestra una lista de las recepciones ya extraída del repositorio</w:t>
-            </w:r>
-            <w:r>
-              <w:t xml:space="preserve"> y le pregunta que producto desea eliminar</w:t>
-            </w:r>
-            <w:r>
-              <w:t xml:space="preserve"> o le pregunta el PIC para identificar la recepción</w:t>
-            </w:r>
-            <w:r>
-              <w:t>.</w:t>
-            </w:r>
-          </w:p>
-        </w:tc>
-      </w:tr>
-      <w:tr>
-        <w:trPr>
-          <w:trHeight w:val="452"/>
-        </w:trPr>
-        <w:tc>
-          <w:tcPr>
-            <w:tcW w:w="1810" w:type="dxa"/>
-            <w:vAlign w:val="center"/>
-          </w:tcPr>
-          <w:p>
-            <w:pPr>
-              <w:jc w:val="center"/>
-            </w:pPr>
-            <w:r>
-              <w:t>2</w:t>
-            </w:r>
-          </w:p>
-        </w:tc>
-        <w:tc>
-          <w:tcPr>
-            <w:tcW w:w="7417" w:type="dxa"/>
-            <w:gridSpan w:val="2"/>
-          </w:tcPr>
-          <w:p>
-            <w:pPr>
-              <w:jc w:val="both"/>
-            </w:pPr>
-            <w:r>
-              <w:t>El usuari</w:t>
-            </w:r>
-            <w:r>
-              <w:t>o le indica al sistema la recepción</w:t>
-            </w:r>
-            <w:r>
-              <w:t xml:space="preserve"> que quiere eliminar.</w:t>
-            </w:r>
-          </w:p>
-        </w:tc>
-      </w:tr>
-      <w:tr>
-        <w:trPr>
-          <w:trHeight w:val="449"/>
-        </w:trPr>
-        <w:tc>
-          <w:tcPr>
-            <w:tcW w:w="1810" w:type="dxa"/>
-            <w:vAlign w:val="center"/>
-          </w:tcPr>
-          <w:p>
-            <w:pPr>
-              <w:jc w:val="center"/>
-            </w:pPr>
-            <w:r>
-              <w:t>3</w:t>
-            </w:r>
-          </w:p>
-        </w:tc>
-        <w:tc>
-          <w:tcPr>
-            <w:tcW w:w="7417" w:type="dxa"/>
-            <w:gridSpan w:val="2"/>
-          </w:tcPr>
-          <w:p>
-            <w:pPr>
-              <w:jc w:val="both"/>
-            </w:pPr>
-            <w:r>
-              <w:t>El sistema le indica que los datos de la recepción se modificaran o borraran permanente.</w:t>
-            </w:r>
-          </w:p>
-        </w:tc>
-      </w:tr>
-      <w:tr>
-        <w:trPr>
-          <w:trHeight w:val="700"/>
-        </w:trPr>
-        <w:tc>
-          <w:tcPr>
-            <w:tcW w:w="1810" w:type="dxa"/>
-            <w:vAlign w:val="center"/>
-          </w:tcPr>
-          <w:p>
-            <w:pPr>
-              <w:jc w:val="center"/>
-            </w:pPr>
-            <w:r>
-              <w:t>4</w:t>
-            </w:r>
-          </w:p>
-        </w:tc>
-        <w:tc>
-          <w:tcPr>
-            <w:tcW w:w="7417" w:type="dxa"/>
-            <w:gridSpan w:val="2"/>
-          </w:tcPr>
-          <w:p>
-            <w:pPr>
-              <w:jc w:val="both"/>
-            </w:pPr>
-            <w:r>
-              <w:t>Sí el usuario decide no modificar ningún dato se procede a eliminar la recepción</w:t>
-            </w:r>
-          </w:p>
-        </w:tc>
-      </w:tr>
-      <w:tr>
-        <w:trPr>
-          <w:trHeight w:val="700"/>
-        </w:trPr>
-        <w:tc>
-          <w:tcPr>
-            <w:tcW w:w="1810" w:type="dxa"/>
-            <w:vAlign w:val="center"/>
-          </w:tcPr>
-          <w:p>
-            <w:pPr>
-              <w:jc w:val="center"/>
-            </w:pPr>
-            <w:r>
-              <w:t>5</w:t>
-            </w:r>
-          </w:p>
-        </w:tc>
-        <w:tc>
-          <w:tcPr>
-            <w:tcW w:w="7417" w:type="dxa"/>
-            <w:gridSpan w:val="2"/>
-          </w:tcPr>
-          <w:p>
-            <w:pPr>
-              <w:jc w:val="both"/>
-            </w:pPr>
-            <w:r>
-              <w:t xml:space="preserve">Sí el </w:t>
-            </w:r>
-            <w:r>
-              <w:t>usuario decide modificar algún dato se procede a crear una nueva recepción con los datos nuevos introducidos por el usuario.</w:t>
-            </w:r>
-          </w:p>
-        </w:tc>
-      </w:tr>
-      <w:tr>
-        <w:trPr>
-          <w:trHeight w:val="700"/>
-        </w:trPr>
-        <w:tc>
-          <w:tcPr>
-            <w:tcW w:w="1810" w:type="dxa"/>
-            <w:vAlign w:val="center"/>
-          </w:tcPr>
-          <w:p>
-            <w:pPr>
-              <w:jc w:val="center"/>
-            </w:pPr>
-            <w:r>
-              <w:t>6</w:t>
-            </w:r>
-          </w:p>
-        </w:tc>
-        <w:tc>
-          <w:tcPr>
-            <w:tcW w:w="7417" w:type="dxa"/>
-            <w:gridSpan w:val="2"/>
-          </w:tcPr>
-          <w:p>
-            <w:pPr>
-              <w:jc w:val="both"/>
-            </w:pPr>
-            <w:r>
-              <w:t>El sistema le indicará que los cambios se han realizado con éxito.</w:t>
-            </w:r>
-          </w:p>
-        </w:tc>
-      </w:tr>
-      <w:tr>
-        <w:trPr>
-          <w:trHeight w:val="700"/>
-        </w:trPr>
-        <w:tc>
-          <w:tcPr>
-            <w:tcW w:w="1810" w:type="dxa"/>
-            <w:vAlign w:val="center"/>
-          </w:tcPr>
-          <w:p>
-            <w:pPr>
-              <w:jc w:val="center"/>
-            </w:pPr>
-            <w:r>
-              <w:t>7</w:t>
-            </w:r>
-          </w:p>
-        </w:tc>
-        <w:tc>
-          <w:tcPr>
-            <w:tcW w:w="7417" w:type="dxa"/>
-            <w:gridSpan w:val="2"/>
-          </w:tcPr>
-          <w:p>
-            <w:pPr>
-              <w:jc w:val="both"/>
-            </w:pPr>
-            <w:r>
-              <w:t>El sistema mostrará la pestaña de pago.</w:t>
-            </w:r>
-          </w:p>
-        </w:tc>
-      </w:tr>
-      <w:tr>
-        <w:trPr>
-          <w:trHeight w:val="700"/>
-        </w:trPr>
-        <w:tc>
-          <w:tcPr>
-            <w:tcW w:w="1810" w:type="dxa"/>
-            <w:vAlign w:val="center"/>
-          </w:tcPr>
-          <w:p>
-            <w:pPr>
-              <w:jc w:val="center"/>
-            </w:pPr>
-            <w:r>
-              <w:t>8</w:t>
-            </w:r>
-          </w:p>
-        </w:tc>
-        <w:tc>
-          <w:tcPr>
-            <w:tcW w:w="7417" w:type="dxa"/>
-            <w:gridSpan w:val="2"/>
-          </w:tcPr>
-          <w:p>
-            <w:pPr>
-              <w:jc w:val="both"/>
-            </w:pPr>
-            <w:r>
-              <w:t>El sistema le avisa que el trámite fue un éxito.</w:t>
-            </w:r>
-          </w:p>
-          <w:p>
-            <w:pPr>
-              <w:jc w:val="both"/>
-            </w:pPr>
-          </w:p>
-        </w:tc>
-      </w:tr>
-      <w:tr>
-        <w:trPr>
-          <w:trHeight w:val="700"/>
-        </w:trPr>
-        <w:tc>
-          <w:tcPr>
-            <w:tcW w:w="1810" w:type="dxa"/>
-            <w:vAlign w:val="center"/>
-          </w:tcPr>
-          <w:p>
-            <w:pPr>
-              <w:jc w:val="center"/>
-            </w:pPr>
-            <w:r>
-              <w:t>9</w:t>
-            </w:r>
-          </w:p>
-        </w:tc>
-        <w:tc>
-          <w:tcPr>
-            <w:tcW w:w="7417" w:type="dxa"/>
-            <w:gridSpan w:val="2"/>
-          </w:tcPr>
-          <w:p>
-            <w:pPr>
-              <w:jc w:val="both"/>
-            </w:pPr>
-            <w:r>
-              <w:t>Finaliza la sección de Borrar Recepción.</w:t>
-            </w:r>
-          </w:p>
-        </w:tc>
-      </w:tr>
-    </w:tbl>
-    <w:p>
-      <w:pPr>
-        <w:jc w:val="both"/>
-      </w:pPr>
-    </w:p>
-    <w:p>
-      <w:r>
-        <w:br w:type="page"/>
-      </w:r>
-    </w:p>
-    <w:tbl>
-      <w:tblPr>
-        <w:tblStyle w:val="Tablaconcuadrcula"/>
-        <w:tblpPr w:leftFromText="141" w:rightFromText="141" w:vertAnchor="page" w:horzAnchor="margin" w:tblpY="2431"/>
-        <w:tblW w:w="9227" w:type="dxa"/>
-        <w:tblLayout w:type="fixed"/>
-        <w:tblLook w:val="04A0" w:firstRow="1" w:lastRow="0" w:firstColumn="1" w:lastColumn="0" w:noHBand="0" w:noVBand="1"/>
-      </w:tblPr>
-      <w:tblGrid>
-        <w:gridCol w:w="1810"/>
-        <w:gridCol w:w="152"/>
-        <w:gridCol w:w="7265"/>
-      </w:tblGrid>
-      <w:tr>
-        <w:trPr>
-          <w:trHeight w:val="442"/>
-        </w:trPr>
-        <w:tc>
-          <w:tcPr>
-            <w:tcW w:w="1962" w:type="dxa"/>
-            <w:gridSpan w:val="2"/>
-          </w:tcPr>
-          <w:p>
-            <w:pPr>
-              <w:ind w:left="-546"/>
-              <w:jc w:val="both"/>
-              <w:rPr>
-                <w:b/>
-                <w:bCs/>
-              </w:rPr>
-            </w:pPr>
-            <w:r>
-              <w:rPr>
-                <w:b/>
-                <w:bCs/>
-              </w:rPr>
-              <w:lastRenderedPageBreak/>
-              <w:t>ID:</w:t>
-            </w:r>
-          </w:p>
-        </w:tc>
-        <w:tc>
-          <w:tcPr>
-            <w:tcW w:w="7265" w:type="dxa"/>
-          </w:tcPr>
-          <w:p>
-            <w:pPr>
-              <w:jc w:val="center"/>
-              <w:rPr>
-                <w:b/>
-                <w:i/>
-              </w:rPr>
-            </w:pPr>
-            <w:r>
-              <w:rPr>
-                <w:b/>
-                <w:i/>
-                <w:sz w:val="24"/>
-              </w:rPr>
-              <w:t>CU03</w:t>
-            </w:r>
-            <w:r>
-              <w:rPr>
-                <w:b/>
-                <w:i/>
-                <w:sz w:val="24"/>
-              </w:rPr>
-              <w:t>_Consultar Recepción</w:t>
-            </w:r>
-          </w:p>
-        </w:tc>
-      </w:tr>
-      <w:tr>
-        <w:trPr>
-          <w:trHeight w:val="418"/>
-        </w:trPr>
-        <w:tc>
-          <w:tcPr>
-            <w:tcW w:w="1962" w:type="dxa"/>
-            <w:gridSpan w:val="2"/>
-          </w:tcPr>
-          <w:p>
-            <w:pPr>
-              <w:jc w:val="both"/>
-              <w:rPr>
-                <w:b/>
-                <w:bCs/>
-              </w:rPr>
-            </w:pPr>
-            <w:r>
-              <w:rPr>
-                <w:b/>
-                <w:bCs/>
-              </w:rPr>
-              <w:t>Actores:</w:t>
-            </w:r>
-          </w:p>
-        </w:tc>
-        <w:tc>
-          <w:tcPr>
-            <w:tcW w:w="7265" w:type="dxa"/>
-          </w:tcPr>
-          <w:p>
-            <w:pPr>
-              <w:jc w:val="both"/>
-            </w:pPr>
-            <w:r>
-              <w:t>Manager, Empleado</w:t>
-            </w:r>
-          </w:p>
-        </w:tc>
-      </w:tr>
-      <w:tr>
-        <w:trPr>
-          <w:trHeight w:val="885"/>
-        </w:trPr>
-        <w:tc>
-          <w:tcPr>
-            <w:tcW w:w="1962" w:type="dxa"/>
-            <w:gridSpan w:val="2"/>
-          </w:tcPr>
-          <w:p>
-            <w:pPr>
-              <w:jc w:val="both"/>
-              <w:rPr>
-                <w:b/>
-                <w:bCs/>
-              </w:rPr>
-            </w:pPr>
-            <w:r>
-              <w:rPr>
-                <w:b/>
-                <w:bCs/>
-              </w:rPr>
-              <w:t>Precondiciones:</w:t>
-            </w:r>
-          </w:p>
-        </w:tc>
-        <w:tc>
-          <w:tcPr>
-            <w:tcW w:w="7265" w:type="dxa"/>
-          </w:tcPr>
-          <w:p>
-            <w:pPr>
-              <w:jc w:val="both"/>
-            </w:pPr>
-            <w:r>
-              <w:t>Se requiere que tanto el Manager como el empleado estén registrados en el sistema.</w:t>
-            </w:r>
-          </w:p>
-        </w:tc>
-      </w:tr>
-      <w:tr>
-        <w:trPr>
-          <w:trHeight w:val="418"/>
-        </w:trPr>
-        <w:tc>
-          <w:tcPr>
-            <w:tcW w:w="1962" w:type="dxa"/>
-            <w:gridSpan w:val="2"/>
-          </w:tcPr>
-          <w:p>
-            <w:pPr>
-              <w:jc w:val="both"/>
-              <w:rPr>
-                <w:b/>
-                <w:bCs/>
-              </w:rPr>
-            </w:pPr>
-            <w:r>
-              <w:rPr>
-                <w:b/>
-                <w:bCs/>
-              </w:rPr>
-              <w:t>Postcondiciones:</w:t>
-            </w:r>
-          </w:p>
-        </w:tc>
-        <w:tc>
-          <w:tcPr>
-            <w:tcW w:w="7265" w:type="dxa"/>
-          </w:tcPr>
-          <w:p>
-            <w:pPr>
-              <w:jc w:val="both"/>
-            </w:pPr>
-            <w:r>
-              <w:t>El usuario en</w:t>
-            </w:r>
-            <w:r>
-              <w:t xml:space="preserve"> cuestión consulta la recepción deseada</w:t>
-            </w:r>
-            <w:r>
-              <w:t>.</w:t>
-            </w:r>
-          </w:p>
-        </w:tc>
-      </w:tr>
-      <w:tr>
-        <w:trPr>
-          <w:trHeight w:val="467"/>
-        </w:trPr>
-        <w:tc>
-          <w:tcPr>
-            <w:tcW w:w="9227" w:type="dxa"/>
-            <w:gridSpan w:val="3"/>
-          </w:tcPr>
-          <w:p>
-            <w:pPr>
-              <w:jc w:val="both"/>
+              <w:t>02</w:t>
+            </w:r>
+            <w:r>
               <w:rPr>
                 <w:b/>
                 <w:bCs/>
                 <w:sz w:val="24"/>
                 <w:szCs w:val="24"/>
               </w:rPr>
-            </w:pPr>
-            <w:r>
-              <w:rPr>
-                <w:b/>
-                <w:bCs/>
-                <w:sz w:val="24"/>
-                <w:szCs w:val="24"/>
-              </w:rPr>
-              <w:t>CU</w:t>
-            </w:r>
-            <w:r>
-              <w:rPr>
-                <w:b/>
-                <w:bCs/>
-                <w:sz w:val="24"/>
-                <w:szCs w:val="24"/>
-              </w:rPr>
-              <w:t>03_Consultar Recepción</w:t>
+              <w:t>_Consultar Recepción</w:t>
             </w:r>
           </w:p>
         </w:tc>
@@ -1599,10 +1029,7 @@
               <w:jc w:val="both"/>
             </w:pPr>
             <w:r>
-              <w:t xml:space="preserve">El </w:t>
-            </w:r>
-            <w:r>
-              <w:t xml:space="preserve">sistema le muestra al usuario la lista de </w:t>
+              <w:t xml:space="preserve">El sistema le muestra al usuario la lista de </w:t>
             </w:r>
             <w:r>
               <w:t xml:space="preserve">recepciones </w:t>
@@ -1647,10 +1074,7 @@
               <w:jc w:val="both"/>
             </w:pPr>
             <w:r>
-              <w:t xml:space="preserve">El </w:t>
-            </w:r>
-            <w:r>
-              <w:t>si</w:t>
+              <w:t>El si</w:t>
             </w:r>
             <w:r>
               <w:t>stema le pregunta al usuario el RIC del producto para identificarlo.</w:t>
@@ -1956,16 +1380,16 @@
               <w:t>Finaliza la</w:t>
             </w:r>
             <w:r>
-              <w:t xml:space="preserve"> sección de Consulta de Recepciones</w:t>
-            </w:r>
-            <w:r>
-              <w:t>s</w:t>
-            </w:r>
-            <w:r>
-              <w:t>.</w:t>
+              <w:t xml:space="preserve"> sección de Consulta de </w:t>
+            </w:r>
+            <w:r>
+              <w:t>Recepciones</w:t>
             </w:r>
             <w:bookmarkStart w:id="0" w:name="_GoBack"/>
             <w:bookmarkEnd w:id="0"/>
+            <w:r>
+              <w:t>.</w:t>
+            </w:r>
           </w:p>
         </w:tc>
       </w:tr>

</xml_diff>